<commit_message>
Resolved PP, added brands implemented in future
</commit_message>
<xml_diff>
--- a/Appendix/Android Auto compatible vehicles.docx
+++ b/Appendix/Android Auto compatible vehicles.docx
@@ -643,17 +643,53 @@
           <w:szCs w:val="26"/>
         </w:rPr>
       </w:pPr>
-      <w:hyperlink w:anchor="Renault" w:history="1">
-        <w:r>
-          <w:rPr>
-            <w:rStyle w:val="Hyperlink"/>
-            <w:rFonts w:ascii="Arial" w:hAnsi="Arial" w:cs="Arial"/>
-            <w:sz w:val="26"/>
-            <w:szCs w:val="26"/>
-          </w:rPr>
-          <w:t>Renault</w:t>
-        </w:r>
-      </w:hyperlink>
+      <w:r>
+        <w:fldChar w:fldCharType="begin"/>
+      </w:r>
+      <w:r>
+        <w:instrText>HYPERLINK  \l "Renault"</w:instrText>
+      </w:r>
+      <w:r>
+        <w:fldChar w:fldCharType="separate"/>
+      </w:r>
+      <w:r>
+        <w:rPr>
+          <w:rStyle w:val="Hyperlink"/>
+          <w:rFonts w:ascii="Arial" w:hAnsi="Arial" w:cs="Arial"/>
+          <w:sz w:val="26"/>
+          <w:szCs w:val="26"/>
+        </w:rPr>
+        <w:t>Re</w:t>
+      </w:r>
+      <w:r>
+        <w:rPr>
+          <w:rStyle w:val="Hyperlink"/>
+          <w:rFonts w:ascii="Arial" w:hAnsi="Arial" w:cs="Arial"/>
+          <w:sz w:val="26"/>
+          <w:szCs w:val="26"/>
+        </w:rPr>
+        <w:t>n</w:t>
+      </w:r>
+      <w:r>
+        <w:rPr>
+          <w:rStyle w:val="Hyperlink"/>
+          <w:rFonts w:ascii="Arial" w:hAnsi="Arial" w:cs="Arial"/>
+          <w:sz w:val="26"/>
+          <w:szCs w:val="26"/>
+        </w:rPr>
+        <w:t>ault</w:t>
+      </w:r>
+      <w:r>
+        <w:rPr>
+          <w:rStyle w:val="Hyperlink"/>
+          <w:rFonts w:ascii="Arial" w:hAnsi="Arial" w:cs="Arial"/>
+          <w:sz w:val="26"/>
+          <w:szCs w:val="26"/>
+        </w:rPr>
+        <w:fldChar w:fldCharType="end"/>
+      </w:r>
+      <w:bookmarkStart w:id="0" w:name="_GoBack"/>
+      <w:bookmarkEnd w:id="0"/>
     </w:p>
     <w:p>
       <w:pPr>
@@ -837,6 +873,7 @@
       <w:pPr>
         <w:spacing w:after="0"/>
         <w:rPr>
+          <w:rStyle w:val="Hyperlink"/>
           <w:rFonts w:ascii="Arial" w:hAnsi="Arial" w:cs="Arial"/>
           <w:sz w:val="26"/>
           <w:szCs w:val="26"/>
@@ -858,6 +895,350 @@
       <w:pPr>
         <w:spacing w:after="0"/>
         <w:rPr>
+          <w:rStyle w:val="Hyperlink"/>
+          <w:rFonts w:ascii="Arial" w:hAnsi="Arial" w:cs="Arial"/>
+          <w:sz w:val="26"/>
+          <w:szCs w:val="26"/>
+        </w:rPr>
+      </w:pPr>
+    </w:p>
+    <w:p>
+      <w:pPr>
+        <w:spacing w:after="0"/>
+        <w:rPr>
+          <w:rStyle w:val="Hyperlink"/>
+          <w:rFonts w:ascii="Arial" w:hAnsi="Arial" w:cs="Arial"/>
+          <w:sz w:val="26"/>
+          <w:szCs w:val="26"/>
+        </w:rPr>
+      </w:pPr>
+    </w:p>
+    <w:p>
+      <w:pPr>
+        <w:spacing w:after="0"/>
+        <w:rPr>
+          <w:rStyle w:val="Hyperlink"/>
+          <w:rFonts w:ascii="Arial" w:hAnsi="Arial" w:cs="Arial"/>
+          <w:sz w:val="26"/>
+          <w:szCs w:val="26"/>
+        </w:rPr>
+      </w:pPr>
+    </w:p>
+    <w:p>
+      <w:pPr>
+        <w:spacing w:after="0"/>
+        <w:rPr>
+          <w:rStyle w:val="Hyperlink"/>
+          <w:rFonts w:ascii="Arial" w:hAnsi="Arial" w:cs="Arial"/>
+          <w:sz w:val="26"/>
+          <w:szCs w:val="26"/>
+        </w:rPr>
+      </w:pPr>
+    </w:p>
+    <w:p>
+      <w:pPr>
+        <w:rPr>
+          <w:rFonts w:ascii="Arial" w:hAnsi="Arial" w:cs="Arial"/>
+          <w:b/>
+          <w:sz w:val="24"/>
+        </w:rPr>
+      </w:pPr>
+      <w:r>
+        <w:rPr>
+          <w:rFonts w:ascii="Arial" w:hAnsi="Arial" w:cs="Arial"/>
+          <w:b/>
+          <w:sz w:val="24"/>
+        </w:rPr>
+        <w:lastRenderedPageBreak/>
+        <w:t xml:space="preserve">Android Auto </w:t>
+      </w:r>
+      <w:r>
+        <w:rPr>
+          <w:rFonts w:ascii="Arial" w:hAnsi="Arial" w:cs="Arial"/>
+          <w:b/>
+          <w:sz w:val="24"/>
+        </w:rPr>
+        <w:t>future compatible vehicles</w:t>
+      </w:r>
+      <w:r>
+        <w:rPr>
+          <w:rFonts w:ascii="Arial" w:hAnsi="Arial" w:cs="Arial"/>
+          <w:b/>
+          <w:sz w:val="24"/>
+        </w:rPr>
+        <w:t>:</w:t>
+      </w:r>
+    </w:p>
+    <w:p>
+      <w:pPr>
+        <w:spacing w:after="0"/>
+        <w:rPr>
+          <w:rFonts w:ascii="Arial" w:hAnsi="Arial" w:cs="Arial"/>
+          <w:sz w:val="26"/>
+          <w:szCs w:val="26"/>
+        </w:rPr>
+      </w:pPr>
+      <w:proofErr w:type="spellStart"/>
+      <w:r>
+        <w:rPr>
+          <w:rFonts w:ascii="Arial" w:hAnsi="Arial" w:cs="Arial"/>
+          <w:sz w:val="26"/>
+          <w:szCs w:val="26"/>
+        </w:rPr>
+        <w:t>Abarth</w:t>
+      </w:r>
+      <w:proofErr w:type="spellEnd"/>
+    </w:p>
+    <w:p>
+      <w:pPr>
+        <w:spacing w:after="0"/>
+        <w:rPr>
+          <w:rFonts w:ascii="Arial" w:hAnsi="Arial" w:cs="Arial"/>
+          <w:sz w:val="26"/>
+          <w:szCs w:val="26"/>
+        </w:rPr>
+      </w:pPr>
+      <w:r>
+        <w:rPr>
+          <w:rFonts w:ascii="Arial" w:hAnsi="Arial" w:cs="Arial"/>
+          <w:sz w:val="26"/>
+          <w:szCs w:val="26"/>
+        </w:rPr>
+        <w:t xml:space="preserve">Alfa </w:t>
+      </w:r>
+      <w:proofErr w:type="spellStart"/>
+      <w:r>
+        <w:rPr>
+          <w:rFonts w:ascii="Arial" w:hAnsi="Arial" w:cs="Arial"/>
+          <w:sz w:val="26"/>
+          <w:szCs w:val="26"/>
+        </w:rPr>
+        <w:t>Romeu</w:t>
+      </w:r>
+      <w:proofErr w:type="spellEnd"/>
+    </w:p>
+    <w:p>
+      <w:pPr>
+        <w:spacing w:after="0"/>
+        <w:rPr>
+          <w:rFonts w:ascii="Arial" w:hAnsi="Arial" w:cs="Arial"/>
+          <w:sz w:val="26"/>
+          <w:szCs w:val="26"/>
+        </w:rPr>
+      </w:pPr>
+      <w:r>
+        <w:rPr>
+          <w:rFonts w:ascii="Arial" w:hAnsi="Arial" w:cs="Arial"/>
+          <w:sz w:val="26"/>
+          <w:szCs w:val="26"/>
+        </w:rPr>
+        <w:t>Bentley</w:t>
+      </w:r>
+    </w:p>
+    <w:p>
+      <w:pPr>
+        <w:spacing w:after="0"/>
+        <w:rPr>
+          <w:rFonts w:ascii="Arial" w:hAnsi="Arial" w:cs="Arial"/>
+          <w:sz w:val="26"/>
+          <w:szCs w:val="26"/>
+        </w:rPr>
+      </w:pPr>
+      <w:r>
+        <w:rPr>
+          <w:rFonts w:ascii="Arial" w:hAnsi="Arial" w:cs="Arial"/>
+          <w:sz w:val="26"/>
+          <w:szCs w:val="26"/>
+        </w:rPr>
+        <w:t>Fiat</w:t>
+      </w:r>
+    </w:p>
+    <w:p>
+      <w:pPr>
+        <w:spacing w:after="0"/>
+        <w:rPr>
+          <w:rFonts w:ascii="Arial" w:hAnsi="Arial" w:cs="Arial"/>
+          <w:sz w:val="26"/>
+          <w:szCs w:val="26"/>
+        </w:rPr>
+      </w:pPr>
+      <w:r>
+        <w:rPr>
+          <w:rFonts w:ascii="Arial" w:hAnsi="Arial" w:cs="Arial"/>
+          <w:sz w:val="26"/>
+          <w:szCs w:val="26"/>
+        </w:rPr>
+        <w:t>Infiniti</w:t>
+      </w:r>
+    </w:p>
+    <w:p>
+      <w:pPr>
+        <w:spacing w:after="0"/>
+        <w:rPr>
+          <w:rFonts w:ascii="Arial" w:hAnsi="Arial" w:cs="Arial"/>
+          <w:sz w:val="26"/>
+          <w:szCs w:val="26"/>
+        </w:rPr>
+      </w:pPr>
+      <w:r>
+        <w:rPr>
+          <w:rFonts w:ascii="Arial" w:hAnsi="Arial" w:cs="Arial"/>
+          <w:sz w:val="26"/>
+          <w:szCs w:val="26"/>
+        </w:rPr>
+        <w:t>Iveco</w:t>
+      </w:r>
+    </w:p>
+    <w:p>
+      <w:pPr>
+        <w:spacing w:after="0"/>
+        <w:rPr>
+          <w:rFonts w:ascii="Arial" w:hAnsi="Arial" w:cs="Arial"/>
+          <w:sz w:val="26"/>
+          <w:szCs w:val="26"/>
+        </w:rPr>
+      </w:pPr>
+      <w:r>
+        <w:rPr>
+          <w:rFonts w:ascii="Arial" w:hAnsi="Arial" w:cs="Arial"/>
+          <w:sz w:val="26"/>
+          <w:szCs w:val="26"/>
+        </w:rPr>
+        <w:t>Jaguar</w:t>
+      </w:r>
+    </w:p>
+    <w:p>
+      <w:pPr>
+        <w:spacing w:after="0"/>
+        <w:rPr>
+          <w:rFonts w:ascii="Arial" w:hAnsi="Arial" w:cs="Arial"/>
+          <w:sz w:val="26"/>
+          <w:szCs w:val="26"/>
+        </w:rPr>
+      </w:pPr>
+      <w:r>
+        <w:rPr>
+          <w:rFonts w:ascii="Arial" w:hAnsi="Arial" w:cs="Arial"/>
+          <w:sz w:val="26"/>
+          <w:szCs w:val="26"/>
+        </w:rPr>
+        <w:t>Karma</w:t>
+      </w:r>
+    </w:p>
+    <w:p>
+      <w:pPr>
+        <w:spacing w:after="0"/>
+        <w:rPr>
+          <w:rFonts w:ascii="Arial" w:hAnsi="Arial" w:cs="Arial"/>
+          <w:sz w:val="26"/>
+          <w:szCs w:val="26"/>
+        </w:rPr>
+      </w:pPr>
+      <w:proofErr w:type="spellStart"/>
+      <w:r>
+        <w:rPr>
+          <w:rFonts w:ascii="Arial" w:hAnsi="Arial" w:cs="Arial"/>
+          <w:sz w:val="26"/>
+          <w:szCs w:val="26"/>
+        </w:rPr>
+        <w:t>Koenigsegg</w:t>
+      </w:r>
+      <w:proofErr w:type="spellEnd"/>
+    </w:p>
+    <w:p>
+      <w:pPr>
+        <w:spacing w:after="0"/>
+        <w:rPr>
+          <w:rFonts w:ascii="Arial" w:hAnsi="Arial" w:cs="Arial"/>
+          <w:sz w:val="26"/>
+          <w:szCs w:val="26"/>
+        </w:rPr>
+      </w:pPr>
+      <w:r>
+        <w:rPr>
+          <w:rFonts w:ascii="Arial" w:hAnsi="Arial" w:cs="Arial"/>
+          <w:sz w:val="26"/>
+          <w:szCs w:val="26"/>
+        </w:rPr>
+        <w:t>Lada</w:t>
+      </w:r>
+    </w:p>
+    <w:p>
+      <w:pPr>
+        <w:spacing w:after="0"/>
+        <w:rPr>
+          <w:rFonts w:ascii="Arial" w:hAnsi="Arial" w:cs="Arial"/>
+          <w:sz w:val="26"/>
+          <w:szCs w:val="26"/>
+        </w:rPr>
+      </w:pPr>
+      <w:r>
+        <w:rPr>
+          <w:rFonts w:ascii="Arial" w:hAnsi="Arial" w:cs="Arial"/>
+          <w:sz w:val="26"/>
+          <w:szCs w:val="26"/>
+        </w:rPr>
+        <w:t>Land Rover</w:t>
+      </w:r>
+    </w:p>
+    <w:p>
+      <w:pPr>
+        <w:spacing w:after="0"/>
+        <w:rPr>
+          <w:rFonts w:ascii="Arial" w:hAnsi="Arial" w:cs="Arial"/>
+          <w:sz w:val="26"/>
+          <w:szCs w:val="26"/>
+        </w:rPr>
+      </w:pPr>
+      <w:r>
+        <w:rPr>
+          <w:rFonts w:ascii="Arial" w:hAnsi="Arial" w:cs="Arial"/>
+          <w:sz w:val="26"/>
+          <w:szCs w:val="26"/>
+        </w:rPr>
+        <w:t>Mazda</w:t>
+      </w:r>
+    </w:p>
+    <w:p>
+      <w:pPr>
+        <w:spacing w:after="0"/>
+        <w:rPr>
+          <w:rFonts w:ascii="Arial" w:hAnsi="Arial" w:cs="Arial"/>
+          <w:sz w:val="26"/>
+          <w:szCs w:val="26"/>
+        </w:rPr>
+      </w:pPr>
+      <w:r>
+        <w:rPr>
+          <w:rFonts w:ascii="Arial" w:hAnsi="Arial" w:cs="Arial"/>
+          <w:sz w:val="26"/>
+          <w:szCs w:val="26"/>
+        </w:rPr>
+        <w:t>Ram</w:t>
+      </w:r>
+    </w:p>
+    <w:p>
+      <w:pPr>
+        <w:spacing w:after="0"/>
+        <w:rPr>
+          <w:rFonts w:ascii="Arial" w:hAnsi="Arial" w:cs="Arial"/>
+          <w:sz w:val="26"/>
+          <w:szCs w:val="26"/>
+        </w:rPr>
+      </w:pPr>
+      <w:r>
+        <w:rPr>
+          <w:rFonts w:ascii="Arial" w:hAnsi="Arial" w:cs="Arial"/>
+          <w:sz w:val="26"/>
+          <w:szCs w:val="26"/>
+        </w:rPr>
+        <w:t>Renault Samsung Motors</w:t>
+      </w:r>
+    </w:p>
+    <w:p>
+      <w:pPr>
+        <w:spacing w:after="0"/>
+        <w:rPr>
           <w:rFonts w:ascii="Arial" w:hAnsi="Arial" w:cs="Arial"/>
           <w:color w:val="263238"/>
           <w:sz w:val="26"/>
@@ -898,7 +1279,6 @@
           <w:b/>
           <w:sz w:val="24"/>
         </w:rPr>
-        <w:lastRenderedPageBreak/>
         <w:t xml:space="preserve">Android Auto compatible </w:t>
       </w:r>
       <w:r>
@@ -1014,9 +1394,10 @@
       <w:pPr>
         <w:spacing w:after="0"/>
         <w:rPr>
+          <w:rStyle w:val="Hyperlink"/>
           <w:rFonts w:ascii="Arial" w:hAnsi="Arial" w:cs="Arial"/>
-          <w:b/>
-          <w:sz w:val="24"/>
+          <w:sz w:val="26"/>
+          <w:szCs w:val="26"/>
         </w:rPr>
       </w:pPr>
       <w:hyperlink w:anchor="Sony" w:history="1">
@@ -1030,34 +1411,177 @@
           <w:t>Sony</w:t>
         </w:r>
       </w:hyperlink>
-      <w:r>
+    </w:p>
+    <w:p>
+      <w:pPr>
+        <w:spacing w:after="0"/>
+        <w:rPr>
+          <w:rStyle w:val="Hyperlink"/>
+          <w:rFonts w:ascii="Arial" w:hAnsi="Arial" w:cs="Arial"/>
+          <w:sz w:val="26"/>
+          <w:szCs w:val="26"/>
+        </w:rPr>
+      </w:pPr>
+    </w:p>
+    <w:p>
+      <w:pPr>
         <w:rPr>
           <w:rFonts w:ascii="Arial" w:hAnsi="Arial" w:cs="Arial"/>
           <w:b/>
           <w:sz w:val="24"/>
         </w:rPr>
-        <w:br w:type="page"/>
-      </w:r>
-    </w:p>
-    <w:p>
-      <w:pPr>
-        <w:rPr>
-          <w:b/>
-          <w:sz w:val="24"/>
-        </w:rPr>
-      </w:pPr>
-      <w:bookmarkStart w:id="0" w:name="Acura"/>
+      </w:pPr>
       <w:r>
         <w:rPr>
           <w:rFonts w:ascii="Arial" w:hAnsi="Arial" w:cs="Arial"/>
           <w:b/>
           <w:sz w:val="24"/>
         </w:rPr>
+        <w:t xml:space="preserve">Android Auto </w:t>
+      </w:r>
+      <w:r>
+        <w:rPr>
+          <w:rFonts w:ascii="Arial" w:hAnsi="Arial" w:cs="Arial"/>
+          <w:b/>
+          <w:sz w:val="24"/>
+        </w:rPr>
+        <w:t>future compatible aftermarket stereo</w:t>
+      </w:r>
+      <w:r>
+        <w:rPr>
+          <w:rFonts w:ascii="Arial" w:hAnsi="Arial" w:cs="Arial"/>
+          <w:b/>
+          <w:sz w:val="24"/>
+        </w:rPr>
+        <w:t>:</w:t>
+      </w:r>
+    </w:p>
+    <w:p>
+      <w:pPr>
+        <w:spacing w:after="0"/>
+        <w:rPr>
+          <w:rFonts w:ascii="Arial" w:hAnsi="Arial" w:cs="Arial"/>
+          <w:sz w:val="26"/>
+          <w:szCs w:val="26"/>
+        </w:rPr>
+      </w:pPr>
+      <w:proofErr w:type="spellStart"/>
+      <w:r>
+        <w:rPr>
+          <w:rFonts w:ascii="Arial" w:hAnsi="Arial" w:cs="Arial"/>
+          <w:sz w:val="26"/>
+          <w:szCs w:val="26"/>
+        </w:rPr>
+        <w:t>Blaupunkt</w:t>
+      </w:r>
+      <w:proofErr w:type="spellEnd"/>
+    </w:p>
+    <w:p>
+      <w:pPr>
+        <w:spacing w:after="0"/>
+        <w:rPr>
+          <w:rFonts w:ascii="Arial" w:hAnsi="Arial" w:cs="Arial"/>
+          <w:sz w:val="26"/>
+          <w:szCs w:val="26"/>
+        </w:rPr>
+      </w:pPr>
+      <w:proofErr w:type="spellStart"/>
+      <w:r>
+        <w:rPr>
+          <w:rFonts w:ascii="Arial" w:hAnsi="Arial" w:cs="Arial"/>
+          <w:sz w:val="26"/>
+          <w:szCs w:val="26"/>
+        </w:rPr>
+        <w:t>Caska</w:t>
+      </w:r>
+      <w:proofErr w:type="spellEnd"/>
+    </w:p>
+    <w:p>
+      <w:pPr>
+        <w:spacing w:after="0"/>
+        <w:rPr>
+          <w:rFonts w:ascii="Arial" w:hAnsi="Arial" w:cs="Arial"/>
+          <w:sz w:val="26"/>
+          <w:szCs w:val="26"/>
+        </w:rPr>
+      </w:pPr>
+      <w:proofErr w:type="spellStart"/>
+      <w:r>
+        <w:rPr>
+          <w:rFonts w:ascii="Arial" w:hAnsi="Arial" w:cs="Arial"/>
+          <w:sz w:val="26"/>
+          <w:szCs w:val="26"/>
+        </w:rPr>
+        <w:t>Unimax</w:t>
+      </w:r>
+      <w:proofErr w:type="spellEnd"/>
+    </w:p>
+    <w:p>
+      <w:pPr>
+        <w:spacing w:after="0"/>
+        <w:rPr>
+          <w:rFonts w:ascii="Arial" w:hAnsi="Arial" w:cs="Arial"/>
+          <w:sz w:val="26"/>
+          <w:szCs w:val="26"/>
+        </w:rPr>
+      </w:pPr>
+      <w:proofErr w:type="spellStart"/>
+      <w:r>
+        <w:rPr>
+          <w:rFonts w:ascii="Arial" w:hAnsi="Arial" w:cs="Arial"/>
+          <w:sz w:val="26"/>
+          <w:szCs w:val="26"/>
+        </w:rPr>
+        <w:t>Zenea</w:t>
+      </w:r>
+      <w:proofErr w:type="spellEnd"/>
+    </w:p>
+    <w:p>
+      <w:pPr>
+        <w:rPr>
+          <w:rFonts w:ascii="Arial" w:hAnsi="Arial" w:cs="Arial"/>
+          <w:b/>
+          <w:sz w:val="24"/>
+        </w:rPr>
+      </w:pPr>
+    </w:p>
+    <w:p>
+      <w:pPr>
+        <w:spacing w:after="0"/>
+        <w:rPr>
+          <w:rFonts w:ascii="Arial" w:hAnsi="Arial" w:cs="Arial"/>
+          <w:b/>
+          <w:sz w:val="24"/>
+        </w:rPr>
+      </w:pPr>
+      <w:r>
+        <w:rPr>
+          <w:rFonts w:ascii="Arial" w:hAnsi="Arial" w:cs="Arial"/>
+          <w:b/>
+          <w:sz w:val="24"/>
+        </w:rPr>
+        <w:br w:type="page"/>
+      </w:r>
+    </w:p>
+    <w:p>
+      <w:pPr>
+        <w:rPr>
+          <w:b/>
+          <w:sz w:val="24"/>
+        </w:rPr>
+      </w:pPr>
+      <w:bookmarkStart w:id="1" w:name="Acura"/>
+      <w:r>
+        <w:rPr>
+          <w:rFonts w:ascii="Arial" w:hAnsi="Arial" w:cs="Arial"/>
+          <w:b/>
+          <w:sz w:val="24"/>
+        </w:rPr>
         <w:lastRenderedPageBreak/>
         <w:t>Acura</w:t>
       </w:r>
     </w:p>
-    <w:bookmarkEnd w:id="0"/>
+    <w:bookmarkEnd w:id="1"/>
     <w:p>
       <w:pPr>
         <w:pStyle w:val="ListParagraph"/>
@@ -1094,7 +1618,7 @@
           <w:lang w:val="pt-PT" w:eastAsia="pt-PT"/>
         </w:rPr>
       </w:pPr>
-      <w:bookmarkStart w:id="1" w:name="Audi"/>
+      <w:bookmarkStart w:id="2" w:name="Audi"/>
       <w:r>
         <w:rPr>
           <w:rFonts w:ascii="Arial" w:eastAsia="Times New Roman" w:hAnsi="Arial" w:cs="Arial"/>
@@ -1107,7 +1631,7 @@
         <w:t>Audi</w:t>
       </w:r>
     </w:p>
-    <w:bookmarkEnd w:id="1"/>
+    <w:bookmarkEnd w:id="2"/>
     <w:p>
       <w:pPr>
         <w:numPr>
@@ -1359,7 +1883,7 @@
           <w:lang w:val="pt-PT" w:eastAsia="pt-PT"/>
         </w:rPr>
       </w:pPr>
-      <w:bookmarkStart w:id="2" w:name="Borgward"/>
+      <w:bookmarkStart w:id="3" w:name="Borgward"/>
       <w:r>
         <w:rPr>
           <w:rFonts w:ascii="Arial" w:eastAsia="Times New Roman" w:hAnsi="Arial" w:cs="Arial"/>
@@ -1372,7 +1896,7 @@
         <w:t>Borgward</w:t>
       </w:r>
     </w:p>
-    <w:bookmarkEnd w:id="2"/>
+    <w:bookmarkEnd w:id="3"/>
     <w:p>
       <w:pPr>
         <w:pStyle w:val="ListParagraph"/>
@@ -1553,8 +2077,8 @@
           <w:lang w:val="pt-PT" w:eastAsia="pt-PT"/>
         </w:rPr>
       </w:pPr>
-      <w:bookmarkStart w:id="3" w:name="Buick"/>
-      <w:bookmarkStart w:id="4" w:name="Cadillac"/>
+      <w:bookmarkStart w:id="4" w:name="Buick"/>
+      <w:bookmarkStart w:id="5" w:name="Cadillac"/>
       <w:r>
         <w:rPr>
           <w:rFonts w:ascii="Arial" w:eastAsia="Times New Roman" w:hAnsi="Arial" w:cs="Arial"/>
@@ -1567,8 +2091,8 @@
         <w:t>Cadillac</w:t>
       </w:r>
     </w:p>
-    <w:bookmarkEnd w:id="3"/>
     <w:bookmarkEnd w:id="4"/>
+    <w:bookmarkEnd w:id="5"/>
     <w:p>
       <w:pPr>
         <w:numPr>
@@ -2012,7 +2536,7 @@
           <w:lang w:val="pt-PT" w:eastAsia="pt-PT"/>
         </w:rPr>
       </w:pPr>
-      <w:bookmarkStart w:id="5" w:name="Chevrolet"/>
+      <w:bookmarkStart w:id="6" w:name="Chevrolet"/>
       <w:r>
         <w:rPr>
           <w:rFonts w:ascii="Arial" w:eastAsia="Times New Roman" w:hAnsi="Arial" w:cs="Arial"/>
@@ -2026,7 +2550,7 @@
         <w:t>Chevrolet</w:t>
       </w:r>
     </w:p>
-    <w:bookmarkEnd w:id="5"/>
+    <w:bookmarkEnd w:id="6"/>
     <w:p>
       <w:pPr>
         <w:pStyle w:val="ListParagraph"/>
@@ -2663,7 +3187,7 @@
           <w:lang w:val="pt-PT" w:eastAsia="pt-PT"/>
         </w:rPr>
       </w:pPr>
-      <w:bookmarkStart w:id="6" w:name="Chrysler"/>
+      <w:bookmarkStart w:id="7" w:name="Chrysler"/>
       <w:r>
         <w:rPr>
           <w:rFonts w:ascii="Arial" w:eastAsia="Times New Roman" w:hAnsi="Arial" w:cs="Arial"/>
@@ -2676,7 +3200,7 @@
         <w:t>Chrysler</w:t>
       </w:r>
     </w:p>
-    <w:bookmarkEnd w:id="6"/>
+    <w:bookmarkEnd w:id="7"/>
     <w:p>
       <w:pPr>
         <w:pStyle w:val="ListParagraph"/>
@@ -2713,7 +3237,7 @@
           <w:lang w:val="pt-PT" w:eastAsia="pt-PT"/>
         </w:rPr>
       </w:pPr>
-      <w:bookmarkStart w:id="7" w:name="Citroën"/>
+      <w:bookmarkStart w:id="8" w:name="Citroën"/>
       <w:r>
         <w:rPr>
           <w:rFonts w:ascii="Arial" w:eastAsia="Times New Roman" w:hAnsi="Arial" w:cs="Arial"/>
@@ -2726,7 +3250,7 @@
         <w:t>Citroën</w:t>
       </w:r>
     </w:p>
-    <w:bookmarkEnd w:id="7"/>
+    <w:bookmarkEnd w:id="8"/>
     <w:p>
       <w:pPr>
         <w:pStyle w:val="ListParagraph"/>
@@ -2938,7 +3462,7 @@
           <w:lang w:val="pt-PT" w:eastAsia="pt-PT"/>
         </w:rPr>
       </w:pPr>
-      <w:bookmarkStart w:id="8" w:name="Dodge"/>
+      <w:bookmarkStart w:id="9" w:name="Dodge"/>
       <w:r>
         <w:rPr>
           <w:rFonts w:ascii="Arial" w:eastAsia="Times New Roman" w:hAnsi="Arial" w:cs="Arial"/>
@@ -2951,7 +3475,7 @@
         <w:t>Dodge</w:t>
       </w:r>
     </w:p>
-    <w:bookmarkEnd w:id="8"/>
+    <w:bookmarkEnd w:id="9"/>
     <w:p>
       <w:pPr>
         <w:numPr>
@@ -3037,7 +3561,7 @@
           <w:lang w:val="pt-PT" w:eastAsia="pt-PT"/>
         </w:rPr>
       </w:pPr>
-      <w:bookmarkStart w:id="9" w:name="DS"/>
+      <w:bookmarkStart w:id="10" w:name="DS"/>
       <w:r>
         <w:rPr>
           <w:rFonts w:ascii="Arial" w:eastAsia="Times New Roman" w:hAnsi="Arial" w:cs="Arial"/>
@@ -3051,7 +3575,7 @@
         <w:t>DS</w:t>
       </w:r>
     </w:p>
-    <w:bookmarkEnd w:id="9"/>
+    <w:bookmarkEnd w:id="10"/>
     <w:p>
       <w:pPr>
         <w:numPr>
@@ -3135,7 +3659,7 @@
           <w:lang w:val="pt-PT" w:eastAsia="pt-PT"/>
         </w:rPr>
       </w:pPr>
-      <w:bookmarkStart w:id="10" w:name="Ford"/>
+      <w:bookmarkStart w:id="11" w:name="Ford"/>
       <w:r>
         <w:rPr>
           <w:rFonts w:ascii="Arial" w:eastAsia="Times New Roman" w:hAnsi="Arial" w:cs="Arial"/>
@@ -3148,7 +3672,7 @@
         <w:t>Ford</w:t>
       </w:r>
     </w:p>
-    <w:bookmarkEnd w:id="10"/>
+    <w:bookmarkEnd w:id="11"/>
     <w:p>
       <w:pPr>
         <w:numPr>
@@ -3688,7 +4212,7 @@
           <w:lang w:val="pt-PT" w:eastAsia="pt-PT"/>
         </w:rPr>
       </w:pPr>
-      <w:bookmarkStart w:id="11" w:name="Genesis"/>
+      <w:bookmarkStart w:id="12" w:name="Genesis"/>
       <w:r>
         <w:rPr>
           <w:rFonts w:ascii="Arial" w:eastAsia="Times New Roman" w:hAnsi="Arial" w:cs="Arial"/>
@@ -3701,7 +4225,7 @@
         <w:t>Genesis</w:t>
       </w:r>
     </w:p>
-    <w:bookmarkEnd w:id="11"/>
+    <w:bookmarkEnd w:id="12"/>
     <w:p>
       <w:pPr>
         <w:numPr>
@@ -3737,7 +4261,7 @@
           <w:lang w:val="pt-PT" w:eastAsia="pt-PT"/>
         </w:rPr>
       </w:pPr>
-      <w:bookmarkStart w:id="12" w:name="GMC"/>
+      <w:bookmarkStart w:id="13" w:name="GMC"/>
       <w:r>
         <w:rPr>
           <w:rFonts w:ascii="Arial" w:eastAsia="Times New Roman" w:hAnsi="Arial" w:cs="Arial"/>
@@ -3750,7 +4274,7 @@
         <w:t>GMC</w:t>
       </w:r>
     </w:p>
-    <w:bookmarkEnd w:id="12"/>
+    <w:bookmarkEnd w:id="13"/>
     <w:p>
       <w:pPr>
         <w:pStyle w:val="ListParagraph"/>
@@ -3912,7 +4436,7 @@
           <w:lang w:val="pt-PT" w:eastAsia="pt-PT"/>
         </w:rPr>
       </w:pPr>
-      <w:bookmarkStart w:id="13" w:name="Holden"/>
+      <w:bookmarkStart w:id="14" w:name="Holden"/>
       <w:r>
         <w:rPr>
           <w:rFonts w:ascii="Arial" w:eastAsia="Times New Roman" w:hAnsi="Arial" w:cs="Arial"/>
@@ -3925,7 +4449,7 @@
         <w:t>Holden</w:t>
       </w:r>
     </w:p>
-    <w:bookmarkEnd w:id="13"/>
+    <w:bookmarkEnd w:id="14"/>
     <w:p>
       <w:pPr>
         <w:numPr>
@@ -4082,7 +4606,7 @@
           <w:lang w:val="pt-PT" w:eastAsia="pt-PT"/>
         </w:rPr>
       </w:pPr>
-      <w:bookmarkStart w:id="14" w:name="Honda"/>
+      <w:bookmarkStart w:id="15" w:name="Honda"/>
       <w:r>
         <w:rPr>
           <w:rFonts w:ascii="Arial" w:eastAsia="Times New Roman" w:hAnsi="Arial" w:cs="Arial"/>
@@ -4095,7 +4619,7 @@
         <w:t>Honda</w:t>
       </w:r>
     </w:p>
-    <w:bookmarkEnd w:id="14"/>
+    <w:bookmarkEnd w:id="15"/>
     <w:p>
       <w:pPr>
         <w:numPr>
@@ -4275,7 +4799,7 @@
           <w:lang w:val="pt-PT" w:eastAsia="pt-PT"/>
         </w:rPr>
       </w:pPr>
-      <w:bookmarkStart w:id="15" w:name="Hyundai"/>
+      <w:bookmarkStart w:id="16" w:name="Hyundai"/>
       <w:r>
         <w:rPr>
           <w:rFonts w:ascii="Arial" w:eastAsia="Times New Roman" w:hAnsi="Arial" w:cs="Arial"/>
@@ -4288,7 +4812,7 @@
         <w:t>Hyundai</w:t>
       </w:r>
     </w:p>
-    <w:bookmarkEnd w:id="15"/>
+    <w:bookmarkEnd w:id="16"/>
     <w:p>
       <w:pPr>
         <w:numPr>
@@ -4804,7 +5328,7 @@
           <w:lang w:val="pt-PT" w:eastAsia="pt-PT"/>
         </w:rPr>
       </w:pPr>
-      <w:bookmarkStart w:id="16" w:name="Jeep"/>
+      <w:bookmarkStart w:id="17" w:name="Jeep"/>
       <w:r>
         <w:rPr>
           <w:rFonts w:ascii="Arial" w:eastAsia="Times New Roman" w:hAnsi="Arial" w:cs="Arial"/>
@@ -4817,7 +5341,7 @@
         <w:t>Jeep</w:t>
       </w:r>
     </w:p>
-    <w:bookmarkEnd w:id="16"/>
+    <w:bookmarkEnd w:id="17"/>
     <w:p>
       <w:pPr>
         <w:numPr>
@@ -4853,7 +5377,7 @@
           <w:lang w:val="pt-PT" w:eastAsia="pt-PT"/>
         </w:rPr>
       </w:pPr>
-      <w:bookmarkStart w:id="17" w:name="Kia"/>
+      <w:bookmarkStart w:id="18" w:name="Kia"/>
       <w:r>
         <w:rPr>
           <w:rFonts w:ascii="Arial" w:eastAsia="Times New Roman" w:hAnsi="Arial" w:cs="Arial"/>
@@ -4866,7 +5390,7 @@
         <w:t>Kia</w:t>
       </w:r>
     </w:p>
-    <w:bookmarkEnd w:id="17"/>
+    <w:bookmarkEnd w:id="18"/>
     <w:p>
       <w:pPr>
         <w:numPr>
@@ -5560,7 +6084,7 @@
           <w:lang w:val="pt-PT" w:eastAsia="pt-PT"/>
         </w:rPr>
       </w:pPr>
-      <w:bookmarkStart w:id="18" w:name="Lamborghini"/>
+      <w:bookmarkStart w:id="19" w:name="Lamborghini"/>
       <w:r>
         <w:rPr>
           <w:rFonts w:ascii="Arial" w:eastAsia="Times New Roman" w:hAnsi="Arial" w:cs="Arial"/>
@@ -5573,7 +6097,7 @@
         <w:t>Lamborghini</w:t>
       </w:r>
     </w:p>
-    <w:bookmarkEnd w:id="18"/>
+    <w:bookmarkEnd w:id="19"/>
     <w:p>
       <w:pPr>
         <w:numPr>
@@ -5657,7 +6181,7 @@
           <w:lang w:val="pt-PT" w:eastAsia="pt-PT"/>
         </w:rPr>
       </w:pPr>
-      <w:bookmarkStart w:id="19" w:name="Lincoln"/>
+      <w:bookmarkStart w:id="20" w:name="Lincoln"/>
       <w:r>
         <w:rPr>
           <w:rFonts w:ascii="Arial" w:eastAsia="Times New Roman" w:hAnsi="Arial" w:cs="Arial"/>
@@ -5670,7 +6194,7 @@
         <w:t>Lincoln</w:t>
       </w:r>
     </w:p>
-    <w:bookmarkEnd w:id="19"/>
+    <w:bookmarkEnd w:id="20"/>
     <w:p>
       <w:pPr>
         <w:numPr>
@@ -5826,7 +6350,7 @@
           <w:lang w:val="pt-PT" w:eastAsia="pt-PT"/>
         </w:rPr>
       </w:pPr>
-      <w:bookmarkStart w:id="20" w:name="Mahindra"/>
+      <w:bookmarkStart w:id="21" w:name="Mahindra"/>
       <w:r>
         <w:rPr>
           <w:rFonts w:ascii="Arial" w:eastAsia="Times New Roman" w:hAnsi="Arial" w:cs="Arial"/>
@@ -5839,7 +6363,7 @@
         <w:t>Mahindra</w:t>
       </w:r>
     </w:p>
-    <w:bookmarkEnd w:id="20"/>
+    <w:bookmarkEnd w:id="21"/>
     <w:p>
       <w:pPr>
         <w:numPr>
@@ -5875,7 +6399,7 @@
           <w:lang w:val="pt-PT" w:eastAsia="pt-PT"/>
         </w:rPr>
       </w:pPr>
-      <w:bookmarkStart w:id="21" w:name="MarutiSuzuki"/>
+      <w:bookmarkStart w:id="22" w:name="MarutiSuzuki"/>
       <w:r>
         <w:rPr>
           <w:rFonts w:ascii="Arial" w:eastAsia="Times New Roman" w:hAnsi="Arial" w:cs="Arial"/>
@@ -5888,7 +6412,7 @@
         <w:t>Maruti Suzuki</w:t>
       </w:r>
     </w:p>
-    <w:bookmarkEnd w:id="21"/>
+    <w:bookmarkEnd w:id="22"/>
     <w:p>
       <w:pPr>
         <w:numPr>
@@ -5948,7 +6472,7 @@
           <w:lang w:val="pt-PT" w:eastAsia="pt-PT"/>
         </w:rPr>
       </w:pPr>
-      <w:bookmarkStart w:id="22" w:name="Maserati"/>
+      <w:bookmarkStart w:id="23" w:name="Maserati"/>
       <w:r>
         <w:rPr>
           <w:rFonts w:ascii="Arial" w:eastAsia="Times New Roman" w:hAnsi="Arial" w:cs="Arial"/>
@@ -5961,7 +6485,7 @@
         <w:t>Maserati</w:t>
       </w:r>
     </w:p>
-    <w:bookmarkEnd w:id="22"/>
+    <w:bookmarkEnd w:id="23"/>
     <w:p>
       <w:pPr>
         <w:numPr>
@@ -6046,7 +6570,7 @@
           <w:lang w:val="pt-PT" w:eastAsia="pt-PT"/>
         </w:rPr>
       </w:pPr>
-      <w:bookmarkStart w:id="23" w:name="MercedesBenz"/>
+      <w:bookmarkStart w:id="24" w:name="MercedesBenz"/>
       <w:r>
         <w:rPr>
           <w:rFonts w:ascii="Arial" w:eastAsia="Times New Roman" w:hAnsi="Arial" w:cs="Arial"/>
@@ -6059,7 +6583,7 @@
         <w:t>MercedesBenz</w:t>
       </w:r>
     </w:p>
-    <w:bookmarkEnd w:id="23"/>
+    <w:bookmarkEnd w:id="24"/>
     <w:p>
       <w:pPr>
         <w:numPr>
@@ -6503,7 +7027,7 @@
           <w:lang w:val="pt-PT" w:eastAsia="pt-PT"/>
         </w:rPr>
       </w:pPr>
-      <w:bookmarkStart w:id="24" w:name="Mitsubishi"/>
+      <w:bookmarkStart w:id="25" w:name="Mitsubishi"/>
       <w:r>
         <w:rPr>
           <w:rFonts w:ascii="Arial" w:eastAsia="Times New Roman" w:hAnsi="Arial" w:cs="Arial"/>
@@ -6516,7 +7040,7 @@
         <w:t>Mitsubishi</w:t>
       </w:r>
     </w:p>
-    <w:bookmarkEnd w:id="24"/>
+    <w:bookmarkEnd w:id="25"/>
     <w:p>
       <w:pPr>
         <w:numPr>
@@ -6792,7 +7316,7 @@
           <w:lang w:val="pt-PT" w:eastAsia="pt-PT"/>
         </w:rPr>
       </w:pPr>
-      <w:bookmarkStart w:id="25" w:name="Nissan"/>
+      <w:bookmarkStart w:id="26" w:name="Nissan"/>
       <w:r>
         <w:rPr>
           <w:rFonts w:ascii="Arial" w:eastAsia="Times New Roman" w:hAnsi="Arial" w:cs="Arial"/>
@@ -6805,7 +7329,7 @@
         <w:t>Nissan</w:t>
       </w:r>
     </w:p>
-    <w:bookmarkEnd w:id="25"/>
+    <w:bookmarkEnd w:id="26"/>
     <w:p>
       <w:pPr>
         <w:numPr>
@@ -6913,7 +7437,7 @@
           <w:lang w:val="pt-PT" w:eastAsia="pt-PT"/>
         </w:rPr>
       </w:pPr>
-      <w:bookmarkStart w:id="26" w:name="Opel"/>
+      <w:bookmarkStart w:id="27" w:name="Opel"/>
       <w:r>
         <w:rPr>
           <w:rFonts w:ascii="Arial" w:eastAsia="Times New Roman" w:hAnsi="Arial" w:cs="Arial"/>
@@ -6926,7 +7450,7 @@
         <w:t>Opel</w:t>
       </w:r>
     </w:p>
-    <w:bookmarkEnd w:id="26"/>
+    <w:bookmarkEnd w:id="27"/>
     <w:p>
       <w:pPr>
         <w:numPr>
@@ -7155,7 +7679,7 @@
           <w:lang w:val="pt-PT" w:eastAsia="pt-PT"/>
         </w:rPr>
       </w:pPr>
-      <w:bookmarkStart w:id="27" w:name="Peugeot"/>
+      <w:bookmarkStart w:id="28" w:name="Peugeot"/>
       <w:r>
         <w:rPr>
           <w:rFonts w:ascii="Arial" w:eastAsia="Times New Roman" w:hAnsi="Arial" w:cs="Arial"/>
@@ -7168,7 +7692,7 @@
         <w:t>Peugeot</w:t>
       </w:r>
     </w:p>
-    <w:bookmarkEnd w:id="27"/>
+    <w:bookmarkEnd w:id="28"/>
     <w:p>
       <w:pPr>
         <w:numPr>
@@ -7444,7 +7968,7 @@
           <w:lang w:val="pt-PT" w:eastAsia="pt-PT"/>
         </w:rPr>
       </w:pPr>
-      <w:bookmarkStart w:id="28" w:name="Renault"/>
+      <w:bookmarkStart w:id="29" w:name="Renault"/>
       <w:r>
         <w:rPr>
           <w:rFonts w:ascii="Arial" w:eastAsia="Times New Roman" w:hAnsi="Arial" w:cs="Arial"/>
@@ -7457,7 +7981,7 @@
         <w:t>Renault</w:t>
       </w:r>
     </w:p>
-    <w:bookmarkEnd w:id="28"/>
+    <w:bookmarkEnd w:id="29"/>
     <w:p>
       <w:pPr>
         <w:numPr>
@@ -7877,7 +8401,7 @@
           <w:lang w:val="pt-PT" w:eastAsia="pt-PT"/>
         </w:rPr>
       </w:pPr>
-      <w:bookmarkStart w:id="29" w:name="Seat"/>
+      <w:bookmarkStart w:id="30" w:name="Seat"/>
       <w:r>
         <w:rPr>
           <w:rFonts w:ascii="Arial" w:eastAsia="Times New Roman" w:hAnsi="Arial" w:cs="Arial"/>
@@ -7890,7 +8414,7 @@
         <w:t>Seat</w:t>
       </w:r>
     </w:p>
-    <w:bookmarkEnd w:id="29"/>
+    <w:bookmarkEnd w:id="30"/>
     <w:p>
       <w:pPr>
         <w:numPr>
@@ -8059,7 +8583,7 @@
           <w:lang w:val="pt-PT" w:eastAsia="pt-PT"/>
         </w:rPr>
       </w:pPr>
-      <w:bookmarkStart w:id="30" w:name="Škoda"/>
+      <w:bookmarkStart w:id="31" w:name="Škoda"/>
       <w:r>
         <w:rPr>
           <w:rFonts w:ascii="Arial" w:eastAsia="Times New Roman" w:hAnsi="Arial" w:cs="Arial"/>
@@ -8073,7 +8597,7 @@
         <w:t>Škoda</w:t>
       </w:r>
     </w:p>
-    <w:bookmarkEnd w:id="30"/>
+    <w:bookmarkEnd w:id="31"/>
     <w:p>
       <w:pPr>
         <w:numPr>
@@ -8349,7 +8873,7 @@
           <w:lang w:val="pt-PT" w:eastAsia="pt-PT"/>
         </w:rPr>
       </w:pPr>
-      <w:bookmarkStart w:id="31" w:name="SsangYong"/>
+      <w:bookmarkStart w:id="32" w:name="SsangYong"/>
       <w:r>
         <w:rPr>
           <w:rFonts w:ascii="Arial" w:eastAsia="Times New Roman" w:hAnsi="Arial" w:cs="Arial"/>
@@ -8362,7 +8886,7 @@
         <w:t>SsangYong</w:t>
       </w:r>
     </w:p>
-    <w:bookmarkEnd w:id="31"/>
+    <w:bookmarkEnd w:id="32"/>
     <w:p>
       <w:pPr>
         <w:numPr>
@@ -8398,7 +8922,7 @@
           <w:lang w:val="pt-PT" w:eastAsia="pt-PT"/>
         </w:rPr>
       </w:pPr>
-      <w:bookmarkStart w:id="32" w:name="Subaru"/>
+      <w:bookmarkStart w:id="33" w:name="Subaru"/>
       <w:r>
         <w:rPr>
           <w:rFonts w:ascii="Arial" w:eastAsia="Times New Roman" w:hAnsi="Arial" w:cs="Arial"/>
@@ -8411,7 +8935,7 @@
         <w:t>Subaru</w:t>
       </w:r>
     </w:p>
-    <w:bookmarkEnd w:id="32"/>
+    <w:bookmarkEnd w:id="33"/>
     <w:p>
       <w:pPr>
         <w:numPr>
@@ -8495,7 +9019,7 @@
           <w:lang w:val="pt-PT" w:eastAsia="pt-PT"/>
         </w:rPr>
       </w:pPr>
-      <w:bookmarkStart w:id="33" w:name="Suzuki"/>
+      <w:bookmarkStart w:id="34" w:name="Suzuki"/>
       <w:r>
         <w:rPr>
           <w:rFonts w:ascii="Arial" w:eastAsia="Times New Roman" w:hAnsi="Arial" w:cs="Arial"/>
@@ -8508,7 +9032,7 @@
         <w:t>Suzuki</w:t>
       </w:r>
     </w:p>
-    <w:bookmarkEnd w:id="33"/>
+    <w:bookmarkEnd w:id="34"/>
     <w:p>
       <w:pPr>
         <w:numPr>
@@ -8784,7 +9308,7 @@
           <w:lang w:val="pt-PT" w:eastAsia="pt-PT"/>
         </w:rPr>
       </w:pPr>
-      <w:bookmarkStart w:id="34" w:name="TataMotors"/>
+      <w:bookmarkStart w:id="35" w:name="TataMotors"/>
       <w:r>
         <w:rPr>
           <w:rFonts w:ascii="Arial" w:eastAsia="Times New Roman" w:hAnsi="Arial" w:cs="Arial"/>
@@ -8797,7 +9321,7 @@
         <w:t>Tata Motors</w:t>
       </w:r>
     </w:p>
-    <w:bookmarkEnd w:id="34"/>
+    <w:bookmarkEnd w:id="35"/>
     <w:p>
       <w:pPr>
         <w:numPr>
@@ -8833,7 +9357,7 @@
           <w:lang w:val="pt-PT" w:eastAsia="pt-PT"/>
         </w:rPr>
       </w:pPr>
-      <w:bookmarkStart w:id="35" w:name="Vauxhall"/>
+      <w:bookmarkStart w:id="36" w:name="Vauxhall"/>
       <w:r>
         <w:rPr>
           <w:rFonts w:ascii="Arial" w:eastAsia="Times New Roman" w:hAnsi="Arial" w:cs="Arial"/>
@@ -8846,7 +9370,7 @@
         <w:t>Vauxhall</w:t>
       </w:r>
     </w:p>
-    <w:bookmarkEnd w:id="35"/>
+    <w:bookmarkEnd w:id="36"/>
     <w:p>
       <w:pPr>
         <w:numPr>
@@ -9074,7 +9598,7 @@
           <w:lang w:val="pt-PT" w:eastAsia="pt-PT"/>
         </w:rPr>
       </w:pPr>
-      <w:bookmarkStart w:id="36" w:name="Volkswagen"/>
+      <w:bookmarkStart w:id="37" w:name="Volkswagen"/>
       <w:r>
         <w:rPr>
           <w:rFonts w:ascii="Arial" w:eastAsia="Times New Roman" w:hAnsi="Arial" w:cs="Arial"/>
@@ -9085,7 +9609,7 @@
         </w:rPr>
         <w:t>Volkswagen</w:t>
       </w:r>
-      <w:bookmarkEnd w:id="36"/>
+      <w:bookmarkEnd w:id="37"/>
       <w:r>
         <w:rPr>
           <w:rFonts w:ascii="Arial" w:eastAsia="Times New Roman" w:hAnsi="Arial" w:cs="Arial"/>
@@ -9851,7 +10375,7 @@
           <w:lang w:val="pt-PT" w:eastAsia="pt-PT"/>
         </w:rPr>
       </w:pPr>
-      <w:bookmarkStart w:id="37" w:name="Volvo"/>
+      <w:bookmarkStart w:id="38" w:name="Volvo"/>
       <w:r>
         <w:rPr>
           <w:rFonts w:ascii="Arial" w:eastAsia="Times New Roman" w:hAnsi="Arial" w:cs="Arial"/>
@@ -9864,7 +10388,7 @@
         <w:t>Volvo</w:t>
       </w:r>
     </w:p>
-    <w:bookmarkEnd w:id="37"/>
+    <w:bookmarkEnd w:id="38"/>
     <w:p>
       <w:pPr>
         <w:pStyle w:val="ListParagraph"/>
@@ -10050,7 +10574,7 @@
           <w:lang w:val="pt-PT" w:eastAsia="pt-PT"/>
         </w:rPr>
       </w:pPr>
-      <w:bookmarkStart w:id="38" w:name="JVC"/>
+      <w:bookmarkStart w:id="39" w:name="JVC"/>
       <w:r>
         <w:rPr>
           <w:rFonts w:ascii="Arial" w:eastAsia="Times New Roman" w:hAnsi="Arial" w:cs="Arial"/>
@@ -10063,7 +10587,7 @@
         <w:t>JVC</w:t>
       </w:r>
     </w:p>
-    <w:bookmarkEnd w:id="38"/>
+    <w:bookmarkEnd w:id="39"/>
     <w:p>
       <w:pPr>
         <w:numPr>
@@ -10159,8 +10683,6 @@
         </w:rPr>
         <w:t>KWV930BWM</w:t>
       </w:r>
-      <w:bookmarkStart w:id="39" w:name="_GoBack"/>
-      <w:bookmarkEnd w:id="39"/>
     </w:p>
     <w:p>
       <w:pPr>
@@ -18848,7 +19370,7 @@
 </file>
 
 <file path=customXml/itemProps1.xml><?xml version="1.0" encoding="utf-8"?>
-<ds:datastoreItem xmlns:ds="http://schemas.openxmlformats.org/officeDocument/2006/customXml" ds:itemID="{3BD7B06E-C25C-4833-867F-30EEFDD1A805}">
+<ds:datastoreItem xmlns:ds="http://schemas.openxmlformats.org/officeDocument/2006/customXml" ds:itemID="{ECE7BDB8-B768-4A76-9EA8-943317498C07}">
   <ds:schemaRefs>
     <ds:schemaRef ds:uri="http://schemas.openxmlformats.org/officeDocument/2006/bibliography"/>
   </ds:schemaRefs>

</xml_diff>